<commit_message>
description appli + guide utilisateur
</commit_message>
<xml_diff>
--- a/doc/description de l'application.docx
+++ b/doc/description de l'application.docx
@@ -91,7 +91,25 @@
         <w:rPr>
           <w:rFonts w:ascii="Google Sans" w:hAnsi="Google Sans"/>
         </w:rPr>
-        <w:t>Le principe de notre jeu est simple : « Vous incarnez un héros qui va évoluer dans monde divisé en 3 zones. Dans chacune de ses zones, vous tomberez sur divers évènements tels que rencontrer un monstre, un druide, un marchand ou bien encore réaliser des quêtes.</w:t>
+        <w:t>Le principe de notre jeu est simple : « Vous incarnez un héros qui va évoluer dans</w:t>
+      </w:r>
+      <w:r>
+        <w:rPr>
+          <w:rFonts w:ascii="Google Sans" w:hAnsi="Google Sans"/>
+        </w:rPr>
+        <w:t xml:space="preserve"> un</w:t>
+      </w:r>
+      <w:r>
+        <w:rPr>
+          <w:rFonts w:ascii="Google Sans" w:hAnsi="Google Sans"/>
+        </w:rPr>
+        <w:t xml:space="preserve"> monde divisé en 3 zones. Dans chacune de ses zones, </w:t>
+      </w:r>
+      <w:r>
+        <w:rPr>
+          <w:rFonts w:ascii="Google Sans" w:hAnsi="Google Sans"/>
+        </w:rPr>
+        <w:t>vous pourrez rencontrer différents personnages tel que des marchands ou des druides, mais aussi accomplir certaines quêtes et affronter les abominables monstres qui habitent ces lieux.</w:t>
       </w:r>
     </w:p>
     <w:p>
@@ -107,33 +125,47 @@
         </w:rPr>
         <w:t>Lors de votre rencontre avec un monstre votre devoir sera de le tuer. S’il réussit à vous tuer le jeu prendra fin et vous aurez perdu. Dans le cas inverse, vous pourrez récupérer l’or qu’il porte sur lui ainsi que ses items (os, écaille, viande…)</w:t>
       </w:r>
-    </w:p>
-    <w:p>
-      <w:pPr>
-        <w:spacing w:after="0"/>
-        <w:rPr>
-          <w:rFonts w:ascii="Google Sans" w:hAnsi="Google Sans"/>
-        </w:rPr>
-      </w:pPr>
-      <w:r>
-        <w:rPr>
-          <w:rFonts w:ascii="Google Sans" w:hAnsi="Google Sans"/>
-        </w:rPr>
-        <w:t>Les quêtes seront l’occasion pour vous de gagner des trésors contenant ces ressources.</w:t>
-      </w:r>
-    </w:p>
-    <w:p>
-      <w:pPr>
-        <w:spacing w:after="0"/>
-        <w:rPr>
-          <w:rFonts w:ascii="Google Sans" w:hAnsi="Google Sans"/>
-        </w:rPr>
-      </w:pPr>
-      <w:r>
-        <w:rPr>
-          <w:rFonts w:ascii="Google Sans" w:hAnsi="Google Sans"/>
-        </w:rPr>
-        <w:t>Ces dernières gagnées durant les combats ou les quêtes pourront être échangées contre des équipements que le druide ou le marchand vous proposeront. En effet vous pourrez choisir votre armure auprès du marchand et acheter vos potions magiques auprès du druide.</w:t>
+      <w:r>
+        <w:rPr>
+          <w:rFonts w:ascii="Google Sans" w:hAnsi="Google Sans"/>
+        </w:rPr>
+        <w:t>.</w:t>
+      </w:r>
+    </w:p>
+    <w:p>
+      <w:pPr>
+        <w:spacing w:after="0"/>
+        <w:rPr>
+          <w:rFonts w:ascii="Google Sans" w:hAnsi="Google Sans"/>
+        </w:rPr>
+      </w:pPr>
+      <w:r>
+        <w:rPr>
+          <w:rFonts w:ascii="Google Sans" w:hAnsi="Google Sans"/>
+        </w:rPr>
+        <w:t>Les quêtes et les trésors seront l’occasion pour vous de gagner de l’or.</w:t>
+      </w:r>
+    </w:p>
+    <w:p>
+      <w:pPr>
+        <w:spacing w:after="0"/>
+        <w:rPr>
+          <w:rFonts w:ascii="Google Sans" w:hAnsi="Google Sans"/>
+        </w:rPr>
+      </w:pPr>
+      <w:r>
+        <w:rPr>
+          <w:rFonts w:ascii="Google Sans" w:hAnsi="Google Sans"/>
+        </w:rPr>
+        <w:t>Toutes vos ressources</w:t>
+      </w:r>
+      <w:bookmarkStart w:id="0" w:name="_GoBack"/>
+      <w:bookmarkEnd w:id="0"/>
+      <w:r>
+        <w:rPr>
+          <w:rFonts w:ascii="Google Sans" w:hAnsi="Google Sans"/>
+        </w:rPr>
+        <w:t xml:space="preserve"> pourront être échangées contre des équipements que le druide ou le marchand vous proposeront. En effet vous pourrez choisir votre armure auprès du marchand et acheter vos potions magiques auprès du druide.</w:t>
       </w:r>
     </w:p>
     <w:p>
@@ -262,7 +294,6 @@
                 <w:rFonts w:ascii="Google Sans" w:hAnsi="Google Sans"/>
               </w:rPr>
             </w:pPr>
-            <w:bookmarkStart w:id="0" w:name="_GoBack" w:colFirst="2" w:colLast="2"/>
             <w:r>
               <w:rPr>
                 <w:rFonts w:ascii="Google Sans" w:hAnsi="Google Sans"/>
@@ -347,7 +378,7 @@
               <w:rPr>
                 <w:rFonts w:ascii="Google Sans" w:hAnsi="Google Sans"/>
               </w:rPr>
-              <w:t>Monde</w:t>
+              <w:t>Jeu</w:t>
             </w:r>
           </w:p>
         </w:tc>
@@ -511,7 +542,6 @@
           </w:p>
         </w:tc>
       </w:tr>
-      <w:bookmarkEnd w:id="0"/>
     </w:tbl>
     <w:p>
       <w:pPr>
@@ -1089,7 +1119,6 @@
   <w:style w:type="character" w:default="1" w:styleId="Policepardfaut">
     <w:name w:val="Default Paragraph Font"/>
     <w:uiPriority w:val="1"/>
-    <w:semiHidden/>
     <w:unhideWhenUsed/>
   </w:style>
   <w:style w:type="table" w:default="1" w:styleId="TableauNormal">

</xml_diff>